<commit_message>
“Entrega Final – laboratorio 10”
</commit_message>
<xml_diff>
--- a/Docs/Observaciones-Lab 10.docx
+++ b/Docs/Observaciones-Lab 10.docx
@@ -4,7 +4,7 @@
   <w:body>
     <w:p>
       <w:pPr>
-        <w:pStyle w:val="Title"/>
+        <w:pStyle w:val="Ttulo"/>
         <w:jc w:val="center"/>
         <w:rPr>
           <w:b/>
@@ -37,24 +37,29 @@
           <w:noProof w:val="0"/>
           <w:lang w:val="es-CO"/>
         </w:rPr>
-        <w:t xml:space="preserve">Estudiante </w:t>
+        <w:t>Alejandro Donoso</w:t>
       </w:r>
       <w:r>
         <w:rPr>
           <w:noProof w:val="0"/>
           <w:lang w:val="es-CO"/>
         </w:rPr>
-        <w:t xml:space="preserve">1 Cod </w:t>
-      </w:r>
-      <w:proofErr w:type="spellStart"/>
+        <w:t xml:space="preserve"> </w:t>
+      </w:r>
       <w:r>
         <w:rPr>
           <w:noProof w:val="0"/>
           <w:lang w:val="es-CO"/>
         </w:rPr>
-        <w:t>XXXX</w:t>
-      </w:r>
-      <w:proofErr w:type="spellEnd"/>
+        <w:t>1 Cod</w:t>
+      </w:r>
+      <w:r>
+        <w:rPr>
+          <w:noProof w:val="0"/>
+          <w:lang w:val="es-CO"/>
+        </w:rPr>
+        <w:t xml:space="preserve"> 202122352</w:t>
+      </w:r>
     </w:p>
     <w:p>
       <w:pPr>
@@ -70,28 +75,77 @@
           <w:noProof w:val="0"/>
           <w:lang w:val="es-CO"/>
         </w:rPr>
-        <w:t xml:space="preserve">Estudiante </w:t>
+        <w:t>David Gallego</w:t>
       </w:r>
       <w:r>
         <w:rPr>
           <w:noProof w:val="0"/>
           <w:lang w:val="es-CO"/>
         </w:rPr>
+        <w:t xml:space="preserve"> </w:t>
+      </w:r>
+      <w:r>
+        <w:rPr>
+          <w:noProof w:val="0"/>
+          <w:lang w:val="es-CO"/>
+        </w:rPr>
         <w:t xml:space="preserve">2 Cod </w:t>
       </w:r>
-      <w:proofErr w:type="spellStart"/>
       <w:r>
         <w:rPr>
           <w:noProof w:val="0"/>
           <w:lang w:val="es-CO"/>
         </w:rPr>
-        <w:t>XXXX</w:t>
-      </w:r>
-      <w:proofErr w:type="spellEnd"/>
+        <w:t>202116619</w:t>
+      </w:r>
     </w:p>
     <w:p>
       <w:pPr>
-        <w:pStyle w:val="Heading1"/>
+        <w:spacing w:after="0"/>
+        <w:jc w:val="right"/>
+        <w:rPr>
+          <w:noProof w:val="0"/>
+          <w:lang w:val="es-CO"/>
+        </w:rPr>
+      </w:pPr>
+      <w:r>
+        <w:rPr>
+          <w:noProof w:val="0"/>
+          <w:lang w:val="es-CO"/>
+        </w:rPr>
+        <w:t>Martín Cárdenas 201820826</w:t>
+      </w:r>
+    </w:p>
+    <w:p>
+      <w:pPr>
+        <w:spacing w:after="0"/>
+        <w:jc w:val="right"/>
+        <w:rPr>
+          <w:noProof w:val="0"/>
+          <w:lang w:val="es-CO"/>
+        </w:rPr>
+      </w:pPr>
+    </w:p>
+    <w:p>
+      <w:pPr>
+        <w:spacing w:after="0"/>
+        <w:jc w:val="center"/>
+        <w:rPr>
+          <w:noProof w:val="0"/>
+          <w:lang w:val="es-CO"/>
+        </w:rPr>
+      </w:pPr>
+      <w:r>
+        <w:rPr>
+          <w:noProof w:val="0"/>
+          <w:lang w:val="es-CO"/>
+        </w:rPr>
+        <w:tab/>
+      </w:r>
+    </w:p>
+    <w:p>
+      <w:pPr>
+        <w:pStyle w:val="Ttulo1"/>
         <w:rPr>
           <w:b/>
           <w:bCs/>
@@ -111,276 +165,433 @@
     </w:p>
     <w:p>
       <w:pPr>
-        <w:pStyle w:val="ListParagraph"/>
-        <w:numPr>
-          <w:ilvl w:val="0"/>
-          <w:numId w:val="20"/>
-        </w:numPr>
-        <w:jc w:val="both"/>
-        <w:rPr>
-          <w:lang w:val="es-419"/>
-        </w:rPr>
-      </w:pPr>
-      <w:r>
-        <w:rPr>
-          <w:lang w:val="es-419"/>
-        </w:rPr>
-        <w:t>¿Qué instrucción se usa para cambiar el límite de recursión de Python?</w:t>
+        <w:shd w:val="clear" w:color="auto" w:fill="111111"/>
+        <w:spacing w:after="0" w:line="240" w:lineRule="auto"/>
+        <w:textAlignment w:val="baseline"/>
+        <w:rPr>
+          <w:rFonts w:ascii="Arial" w:eastAsia="Times New Roman" w:hAnsi="Arial" w:cs="Arial"/>
+          <w:noProof w:val="0"/>
+          <w:color w:val="FFFFFF"/>
+          <w:spacing w:val="-3"/>
+          <w:sz w:val="26"/>
+          <w:szCs w:val="26"/>
+          <w:lang w:val="es-CO" w:eastAsia="es-CO"/>
+        </w:rPr>
+      </w:pPr>
+      <w:r>
+        <w:rPr>
+          <w:rFonts w:ascii="Arial" w:eastAsia="Times New Roman" w:hAnsi="Arial" w:cs="Arial"/>
+          <w:noProof w:val="0"/>
+          <w:color w:val="FFFFFF"/>
+          <w:spacing w:val="-3"/>
+          <w:sz w:val="26"/>
+          <w:szCs w:val="26"/>
+          <w:lang w:val="es-CO" w:eastAsia="es-CO"/>
+        </w:rPr>
+        <w:t>a) ¿Qué instrucción se usa para cambiar el límite de recursión de Python? </w:t>
+      </w:r>
+      <w:r>
+        <w:rPr>
+          <w:rFonts w:ascii="Arial" w:eastAsia="Times New Roman" w:hAnsi="Arial" w:cs="Arial"/>
+          <w:noProof w:val="0"/>
+          <w:color w:val="FFFFFF"/>
+          <w:spacing w:val="-3"/>
+          <w:sz w:val="26"/>
+          <w:szCs w:val="26"/>
+          <w:lang w:val="es-CO" w:eastAsia="es-CO"/>
+        </w:rPr>
+        <w:br/>
+        <w:t>La instrucción utilizada para el cambio de límite es sys.setrecursionlimit(n)</w:t>
+      </w:r>
+      <w:r>
+        <w:rPr>
+          <w:rFonts w:ascii="Arial" w:eastAsia="Times New Roman" w:hAnsi="Arial" w:cs="Arial"/>
+          <w:noProof w:val="0"/>
+          <w:color w:val="FFFFFF"/>
+          <w:spacing w:val="-3"/>
+          <w:sz w:val="26"/>
+          <w:szCs w:val="26"/>
+          <w:lang w:val="es-CO" w:eastAsia="es-CO"/>
+        </w:rPr>
+        <w:br/>
+      </w:r>
+      <w:r>
+        <w:rPr>
+          <w:rFonts w:ascii="Arial" w:eastAsia="Times New Roman" w:hAnsi="Arial" w:cs="Arial"/>
+          <w:noProof w:val="0"/>
+          <w:color w:val="FFFFFF"/>
+          <w:spacing w:val="-3"/>
+          <w:sz w:val="26"/>
+          <w:szCs w:val="26"/>
+          <w:lang w:val="es-CO" w:eastAsia="es-CO"/>
+        </w:rPr>
+        <w:br/>
+        <w:t>b) ¿Por qué considera que se debe hacer este cambio?</w:t>
+      </w:r>
+      <w:r>
+        <w:rPr>
+          <w:rFonts w:ascii="Arial" w:eastAsia="Times New Roman" w:hAnsi="Arial" w:cs="Arial"/>
+          <w:noProof w:val="0"/>
+          <w:color w:val="FFFFFF"/>
+          <w:spacing w:val="-3"/>
+          <w:sz w:val="26"/>
+          <w:szCs w:val="26"/>
+          <w:lang w:val="es-CO" w:eastAsia="es-CO"/>
+        </w:rPr>
+        <w:br/>
+        <w:t>Lo que logra este cambio es evitar un loop infinito</w:t>
+      </w:r>
+      <w:r>
+        <w:rPr>
+          <w:rFonts w:ascii="Arial" w:eastAsia="Times New Roman" w:hAnsi="Arial" w:cs="Arial"/>
+          <w:noProof w:val="0"/>
+          <w:color w:val="FFFFFF"/>
+          <w:spacing w:val="-3"/>
+          <w:sz w:val="26"/>
+          <w:szCs w:val="26"/>
+          <w:lang w:val="es-CO" w:eastAsia="es-CO"/>
+        </w:rPr>
+        <w:br/>
+      </w:r>
+      <w:r>
+        <w:rPr>
+          <w:rFonts w:ascii="Arial" w:eastAsia="Times New Roman" w:hAnsi="Arial" w:cs="Arial"/>
+          <w:noProof w:val="0"/>
+          <w:color w:val="FFFFFF"/>
+          <w:spacing w:val="-3"/>
+          <w:sz w:val="26"/>
+          <w:szCs w:val="26"/>
+          <w:lang w:val="es-CO" w:eastAsia="es-CO"/>
+        </w:rPr>
+        <w:br/>
+      </w:r>
+      <w:r>
+        <w:rPr>
+          <w:rFonts w:ascii="Arial" w:eastAsia="Times New Roman" w:hAnsi="Arial" w:cs="Arial"/>
+          <w:noProof w:val="0"/>
+          <w:color w:val="FFFFFF"/>
+          <w:spacing w:val="-3"/>
+          <w:sz w:val="26"/>
+          <w:szCs w:val="26"/>
+          <w:lang w:val="es-CO" w:eastAsia="es-CO"/>
+        </w:rPr>
+        <w:br/>
+        <w:t>c) ¿Cuál es el valor inicial que tiene Python cómo límite de recursión? </w:t>
+      </w:r>
+      <w:r>
+        <w:rPr>
+          <w:rFonts w:ascii="Arial" w:eastAsia="Times New Roman" w:hAnsi="Arial" w:cs="Arial"/>
+          <w:noProof w:val="0"/>
+          <w:color w:val="FFFFFF"/>
+          <w:spacing w:val="-3"/>
+          <w:sz w:val="26"/>
+          <w:szCs w:val="26"/>
+          <w:lang w:val="es-CO" w:eastAsia="es-CO"/>
+        </w:rPr>
+        <w:br/>
+        <w:t>1000</w:t>
+      </w:r>
+      <w:r>
+        <w:rPr>
+          <w:rFonts w:ascii="Arial" w:eastAsia="Times New Roman" w:hAnsi="Arial" w:cs="Arial"/>
+          <w:noProof w:val="0"/>
+          <w:color w:val="FFFFFF"/>
+          <w:spacing w:val="-3"/>
+          <w:sz w:val="26"/>
+          <w:szCs w:val="26"/>
+          <w:lang w:val="es-CO" w:eastAsia="es-CO"/>
+        </w:rPr>
+        <w:br/>
+      </w:r>
+      <w:r>
+        <w:rPr>
+          <w:rFonts w:ascii="Arial" w:eastAsia="Times New Roman" w:hAnsi="Arial" w:cs="Arial"/>
+          <w:noProof w:val="0"/>
+          <w:color w:val="FFFFFF"/>
+          <w:spacing w:val="-3"/>
+          <w:sz w:val="26"/>
+          <w:szCs w:val="26"/>
+          <w:lang w:val="es-CO" w:eastAsia="es-CO"/>
+        </w:rPr>
+        <w:br/>
+        <w:t>d) ¿Qué relación creen que existe entre el número de vértices, arcos y el tiempo que toma la operación 4?</w:t>
+      </w:r>
+      <w:r>
+        <w:rPr>
+          <w:rFonts w:ascii="Arial" w:eastAsia="Times New Roman" w:hAnsi="Arial" w:cs="Arial"/>
+          <w:noProof w:val="0"/>
+          <w:color w:val="FFFFFF"/>
+          <w:spacing w:val="-3"/>
+          <w:sz w:val="26"/>
+          <w:szCs w:val="26"/>
+          <w:lang w:val="es-CO" w:eastAsia="es-CO"/>
+        </w:rPr>
+        <w:br/>
+        <w:t>Son proporcionales sus valores, es decir en el momento en que los arcos o vértices aumentan, el tiempo de ejecución también lo hace </w:t>
+      </w:r>
+      <w:r>
+        <w:rPr>
+          <w:rFonts w:ascii="Arial" w:eastAsia="Times New Roman" w:hAnsi="Arial" w:cs="Arial"/>
+          <w:noProof w:val="0"/>
+          <w:color w:val="FFFFFF"/>
+          <w:spacing w:val="-3"/>
+          <w:sz w:val="26"/>
+          <w:szCs w:val="26"/>
+          <w:lang w:val="es-CO" w:eastAsia="es-CO"/>
+        </w:rPr>
+        <w:br/>
+      </w:r>
+      <w:r>
+        <w:rPr>
+          <w:rFonts w:ascii="Arial" w:eastAsia="Times New Roman" w:hAnsi="Arial" w:cs="Arial"/>
+          <w:noProof w:val="0"/>
+          <w:color w:val="FFFFFF"/>
+          <w:spacing w:val="-3"/>
+          <w:sz w:val="26"/>
+          <w:szCs w:val="26"/>
+          <w:lang w:val="es-CO" w:eastAsia="es-CO"/>
+        </w:rPr>
+        <w:br/>
+      </w:r>
+      <w:r>
+        <w:rPr>
+          <w:rFonts w:ascii="Arial" w:eastAsia="Times New Roman" w:hAnsi="Arial" w:cs="Arial"/>
+          <w:noProof w:val="0"/>
+          <w:color w:val="FFFFFF"/>
+          <w:spacing w:val="-3"/>
+          <w:sz w:val="26"/>
+          <w:szCs w:val="26"/>
+          <w:lang w:val="es-CO" w:eastAsia="es-CO"/>
+        </w:rPr>
+        <w:br/>
+        <w:t>e) ¿El grafo definido es denso o disperso?</w:t>
+      </w:r>
+      <w:r>
+        <w:rPr>
+          <w:rFonts w:ascii="Arial" w:eastAsia="Times New Roman" w:hAnsi="Arial" w:cs="Arial"/>
+          <w:noProof w:val="0"/>
+          <w:color w:val="FFFFFF"/>
+          <w:spacing w:val="-3"/>
+          <w:sz w:val="26"/>
+          <w:szCs w:val="26"/>
+          <w:lang w:val="es-CO" w:eastAsia="es-CO"/>
+        </w:rPr>
+        <w:br/>
+        <w:t>disperso puesto a que el límite de arcos es muy grande en comparación al número de arcos </w:t>
+      </w:r>
+      <w:r>
+        <w:rPr>
+          <w:rFonts w:ascii="Arial" w:eastAsia="Times New Roman" w:hAnsi="Arial" w:cs="Arial"/>
+          <w:noProof w:val="0"/>
+          <w:color w:val="FFFFFF"/>
+          <w:spacing w:val="-3"/>
+          <w:sz w:val="26"/>
+          <w:szCs w:val="26"/>
+          <w:lang w:val="es-CO" w:eastAsia="es-CO"/>
+        </w:rPr>
+        <w:br/>
+      </w:r>
+      <w:r>
+        <w:rPr>
+          <w:rFonts w:ascii="Arial" w:eastAsia="Times New Roman" w:hAnsi="Arial" w:cs="Arial"/>
+          <w:noProof w:val="0"/>
+          <w:color w:val="FFFFFF"/>
+          <w:spacing w:val="-3"/>
+          <w:sz w:val="26"/>
+          <w:szCs w:val="26"/>
+          <w:lang w:val="es-CO" w:eastAsia="es-CO"/>
+        </w:rPr>
+        <w:br/>
+        <w:t>f) ¿El grafo es dirigido o no dirigido?</w:t>
+      </w:r>
+      <w:r>
+        <w:rPr>
+          <w:rFonts w:ascii="Arial" w:eastAsia="Times New Roman" w:hAnsi="Arial" w:cs="Arial"/>
+          <w:noProof w:val="0"/>
+          <w:color w:val="FFFFFF"/>
+          <w:spacing w:val="-3"/>
+          <w:sz w:val="26"/>
+          <w:szCs w:val="26"/>
+          <w:lang w:val="es-CO" w:eastAsia="es-CO"/>
+        </w:rPr>
+        <w:br/>
+        <w:t>dirigido</w:t>
+      </w:r>
+      <w:r>
+        <w:rPr>
+          <w:rFonts w:ascii="Arial" w:eastAsia="Times New Roman" w:hAnsi="Arial" w:cs="Arial"/>
+          <w:noProof w:val="0"/>
+          <w:color w:val="FFFFFF"/>
+          <w:spacing w:val="-3"/>
+          <w:sz w:val="26"/>
+          <w:szCs w:val="26"/>
+          <w:lang w:val="es-CO" w:eastAsia="es-CO"/>
+        </w:rPr>
+        <w:br/>
+      </w:r>
+      <w:r>
+        <w:rPr>
+          <w:rFonts w:ascii="Arial" w:eastAsia="Times New Roman" w:hAnsi="Arial" w:cs="Arial"/>
+          <w:noProof w:val="0"/>
+          <w:color w:val="FFFFFF"/>
+          <w:spacing w:val="-3"/>
+          <w:sz w:val="26"/>
+          <w:szCs w:val="26"/>
+          <w:lang w:val="es-CO" w:eastAsia="es-CO"/>
+        </w:rPr>
+        <w:br/>
+        <w:t>g) ¿El grafo está fuertemente conectado?</w:t>
+      </w:r>
+      <w:r>
+        <w:rPr>
+          <w:rFonts w:ascii="Arial" w:eastAsia="Times New Roman" w:hAnsi="Arial" w:cs="Arial"/>
+          <w:noProof w:val="0"/>
+          <w:color w:val="FFFFFF"/>
+          <w:spacing w:val="-3"/>
+          <w:sz w:val="26"/>
+          <w:szCs w:val="26"/>
+          <w:lang w:val="es-CO" w:eastAsia="es-CO"/>
+        </w:rPr>
+        <w:br/>
+        <w:t>No porque hay muy pocas conexiones en comparación a la cantidad de vértices </w:t>
+      </w:r>
+      <w:r>
+        <w:rPr>
+          <w:rFonts w:ascii="Arial" w:eastAsia="Times New Roman" w:hAnsi="Arial" w:cs="Arial"/>
+          <w:noProof w:val="0"/>
+          <w:color w:val="FFFFFF"/>
+          <w:spacing w:val="-3"/>
+          <w:sz w:val="26"/>
+          <w:szCs w:val="26"/>
+          <w:lang w:val="es-CO" w:eastAsia="es-CO"/>
+        </w:rPr>
+        <w:br/>
+      </w:r>
+      <w:r>
+        <w:rPr>
+          <w:rFonts w:ascii="Arial" w:eastAsia="Times New Roman" w:hAnsi="Arial" w:cs="Arial"/>
+          <w:noProof w:val="0"/>
+          <w:color w:val="FFFFFF"/>
+          <w:spacing w:val="-3"/>
+          <w:sz w:val="26"/>
+          <w:szCs w:val="26"/>
+          <w:lang w:val="es-CO" w:eastAsia="es-CO"/>
+        </w:rPr>
+        <w:br/>
+        <w:t>h) ¿Cuál es el tamaño inicial del grafo?</w:t>
+      </w:r>
+      <w:r>
+        <w:rPr>
+          <w:rFonts w:ascii="Arial" w:eastAsia="Times New Roman" w:hAnsi="Arial" w:cs="Arial"/>
+          <w:noProof w:val="0"/>
+          <w:color w:val="FFFFFF"/>
+          <w:spacing w:val="-3"/>
+          <w:sz w:val="26"/>
+          <w:szCs w:val="26"/>
+          <w:lang w:val="es-CO" w:eastAsia="es-CO"/>
+        </w:rPr>
+        <w:br/>
+        <w:t>14000</w:t>
+      </w:r>
+      <w:r>
+        <w:rPr>
+          <w:rFonts w:ascii="Arial" w:eastAsia="Times New Roman" w:hAnsi="Arial" w:cs="Arial"/>
+          <w:noProof w:val="0"/>
+          <w:color w:val="FFFFFF"/>
+          <w:spacing w:val="-3"/>
+          <w:sz w:val="26"/>
+          <w:szCs w:val="26"/>
+          <w:lang w:val="es-CO" w:eastAsia="es-CO"/>
+        </w:rPr>
+        <w:br/>
+      </w:r>
+      <w:r>
+        <w:rPr>
+          <w:rFonts w:ascii="Arial" w:eastAsia="Times New Roman" w:hAnsi="Arial" w:cs="Arial"/>
+          <w:noProof w:val="0"/>
+          <w:color w:val="FFFFFF"/>
+          <w:spacing w:val="-3"/>
+          <w:sz w:val="26"/>
+          <w:szCs w:val="26"/>
+          <w:lang w:val="es-CO" w:eastAsia="es-CO"/>
+        </w:rPr>
+        <w:br/>
+        <w:t>i) ¿Cuál es la Estructura de datos utilizada?</w:t>
+      </w:r>
+      <w:r>
+        <w:rPr>
+          <w:rFonts w:ascii="Arial" w:eastAsia="Times New Roman" w:hAnsi="Arial" w:cs="Arial"/>
+          <w:noProof w:val="0"/>
+          <w:color w:val="FFFFFF"/>
+          <w:spacing w:val="-3"/>
+          <w:sz w:val="26"/>
+          <w:szCs w:val="26"/>
+          <w:lang w:val="es-CO" w:eastAsia="es-CO"/>
+        </w:rPr>
+        <w:br/>
+        <w:t>Adj list</w:t>
+      </w:r>
+      <w:r>
+        <w:rPr>
+          <w:rFonts w:ascii="Arial" w:eastAsia="Times New Roman" w:hAnsi="Arial" w:cs="Arial"/>
+          <w:noProof w:val="0"/>
+          <w:color w:val="FFFFFF"/>
+          <w:spacing w:val="-3"/>
+          <w:sz w:val="26"/>
+          <w:szCs w:val="26"/>
+          <w:lang w:val="es-CO" w:eastAsia="es-CO"/>
+        </w:rPr>
+        <w:br/>
+      </w:r>
+      <w:r>
+        <w:rPr>
+          <w:rFonts w:ascii="Arial" w:eastAsia="Times New Roman" w:hAnsi="Arial" w:cs="Arial"/>
+          <w:noProof w:val="0"/>
+          <w:color w:val="FFFFFF"/>
+          <w:spacing w:val="-3"/>
+          <w:sz w:val="26"/>
+          <w:szCs w:val="26"/>
+          <w:lang w:val="es-CO" w:eastAsia="es-CO"/>
+        </w:rPr>
+        <w:br/>
+        <w:t>j) ¿Cuál es la función de comparación utilizada?</w:t>
+      </w:r>
+      <w:r>
+        <w:rPr>
+          <w:rFonts w:ascii="Arial" w:eastAsia="Times New Roman" w:hAnsi="Arial" w:cs="Arial"/>
+          <w:noProof w:val="0"/>
+          <w:color w:val="FFFFFF"/>
+          <w:spacing w:val="-3"/>
+          <w:sz w:val="26"/>
+          <w:szCs w:val="26"/>
+          <w:lang w:val="es-CO" w:eastAsia="es-CO"/>
+        </w:rPr>
+        <w:br/>
+        <w:t>compareStopIds</w:t>
       </w:r>
     </w:p>
     <w:p>
       <w:pPr>
-        <w:pStyle w:val="ListParagraph"/>
-        <w:jc w:val="both"/>
-        <w:rPr>
-          <w:lang w:val="es-419"/>
+        <w:shd w:val="clear" w:color="auto" w:fill="111111"/>
+        <w:spacing w:after="0" w:line="240" w:lineRule="auto"/>
+        <w:textAlignment w:val="baseline"/>
+        <w:rPr>
+          <w:rFonts w:ascii="Arial" w:eastAsia="Times New Roman" w:hAnsi="Arial" w:cs="Arial"/>
+          <w:noProof w:val="0"/>
+          <w:color w:val="FFFFFF"/>
+          <w:spacing w:val="-3"/>
+          <w:sz w:val="26"/>
+          <w:szCs w:val="26"/>
+          <w:lang w:val="es-CO" w:eastAsia="es-CO"/>
         </w:rPr>
       </w:pPr>
     </w:p>
     <w:p>
       <w:pPr>
-        <w:pStyle w:val="ListParagraph"/>
-        <w:numPr>
-          <w:ilvl w:val="0"/>
-          <w:numId w:val="20"/>
-        </w:numPr>
-        <w:spacing w:after="0"/>
-        <w:jc w:val="both"/>
-        <w:rPr>
-          <w:lang w:val="es-419"/>
-        </w:rPr>
-      </w:pPr>
-      <w:r>
-        <w:rPr>
-          <w:lang w:val="es-419"/>
-        </w:rPr>
-        <w:t>¿Por qué considera que se debe hacer este cambio?</w:t>
-      </w:r>
-    </w:p>
-    <w:p>
-      <w:pPr>
-        <w:pStyle w:val="ListParagraph"/>
-        <w:rPr>
-          <w:lang w:val="es-419"/>
-        </w:rPr>
-      </w:pPr>
-    </w:p>
-    <w:p>
-      <w:pPr>
-        <w:pStyle w:val="ListParagraph"/>
-        <w:numPr>
-          <w:ilvl w:val="0"/>
-          <w:numId w:val="20"/>
-        </w:numPr>
-        <w:spacing w:after="0"/>
-        <w:jc w:val="both"/>
-        <w:rPr>
-          <w:lang w:val="es-419"/>
-        </w:rPr>
-      </w:pPr>
-      <w:r>
-        <w:rPr>
-          <w:lang w:val="es-419"/>
-        </w:rPr>
-        <w:t>¿Cuál es el valor inicial que tiene Python cómo límite de recursión?</w:t>
-      </w:r>
-    </w:p>
-    <w:p>
-      <w:pPr>
-        <w:pStyle w:val="ListParagraph"/>
-        <w:rPr>
-          <w:lang w:val="es-419"/>
-        </w:rPr>
-      </w:pPr>
-    </w:p>
-    <w:p>
-      <w:pPr>
-        <w:pStyle w:val="ListParagraph"/>
-        <w:numPr>
-          <w:ilvl w:val="0"/>
-          <w:numId w:val="20"/>
-        </w:numPr>
-        <w:spacing w:after="0"/>
-        <w:jc w:val="both"/>
-        <w:rPr>
-          <w:lang w:val="es-419"/>
-        </w:rPr>
-      </w:pPr>
-      <w:r>
-        <w:rPr>
-          <w:lang w:val="es-419"/>
-        </w:rPr>
-        <w:t>¿Qué relación creen que existe entre el número de vértices, arcos y el tiempo que toma la operación 4?</w:t>
-      </w:r>
-    </w:p>
-    <w:p>
-      <w:pPr>
-        <w:pStyle w:val="ListParagraph"/>
-        <w:rPr>
-          <w:lang w:val="es-419"/>
-        </w:rPr>
-      </w:pPr>
-    </w:p>
-    <w:p>
-      <w:pPr>
-        <w:pStyle w:val="ListParagraph"/>
-        <w:numPr>
-          <w:ilvl w:val="0"/>
-          <w:numId w:val="20"/>
-        </w:numPr>
-        <w:spacing w:after="0"/>
-        <w:jc w:val="both"/>
-        <w:rPr>
-          <w:lang w:val="es-419"/>
-        </w:rPr>
-      </w:pPr>
-      <w:r>
-        <w:rPr>
-          <w:lang w:val="es-419"/>
-        </w:rPr>
-        <w:t>¿El grafo definido es denso o disperso?</w:t>
-      </w:r>
-    </w:p>
-    <w:p>
-      <w:pPr>
-        <w:pStyle w:val="ListParagraph"/>
-        <w:rPr>
-          <w:lang w:val="es-419"/>
-        </w:rPr>
-      </w:pPr>
-    </w:p>
-    <w:p>
-      <w:pPr>
-        <w:pStyle w:val="ListParagraph"/>
-        <w:numPr>
-          <w:ilvl w:val="0"/>
-          <w:numId w:val="20"/>
-        </w:numPr>
-        <w:spacing w:after="0"/>
-        <w:jc w:val="both"/>
-        <w:rPr>
-          <w:lang w:val="es-419"/>
-        </w:rPr>
-      </w:pPr>
-      <w:r>
-        <w:rPr>
-          <w:lang w:val="es-419"/>
-        </w:rPr>
-        <w:t>¿El grafo es dirigido o no dirigido?</w:t>
-      </w:r>
-    </w:p>
-    <w:p>
-      <w:pPr>
-        <w:pStyle w:val="ListParagraph"/>
-        <w:rPr>
-          <w:lang w:val="es-419"/>
-        </w:rPr>
-      </w:pPr>
-    </w:p>
-    <w:p>
-      <w:pPr>
-        <w:pStyle w:val="ListParagraph"/>
-        <w:numPr>
-          <w:ilvl w:val="0"/>
-          <w:numId w:val="20"/>
-        </w:numPr>
-        <w:spacing w:after="0"/>
-        <w:jc w:val="both"/>
-        <w:rPr>
-          <w:lang w:val="es-419"/>
-        </w:rPr>
-      </w:pPr>
-      <w:r>
-        <w:rPr>
-          <w:lang w:val="es-419"/>
-        </w:rPr>
-        <w:t>¿El grafo está fuertemente conectado?</w:t>
-      </w:r>
-    </w:p>
-    <w:p>
-      <w:pPr>
-        <w:pStyle w:val="ListParagraph"/>
-        <w:rPr>
-          <w:lang w:val="es-419"/>
-        </w:rPr>
-      </w:pPr>
-    </w:p>
-    <w:p>
-      <w:pPr>
-        <w:pStyle w:val="ListParagraph"/>
-        <w:numPr>
-          <w:ilvl w:val="0"/>
-          <w:numId w:val="20"/>
-        </w:numPr>
-        <w:spacing w:after="0"/>
-        <w:jc w:val="both"/>
-        <w:rPr>
-          <w:lang w:val="es-419"/>
-        </w:rPr>
-      </w:pPr>
-      <w:r>
-        <w:rPr>
-          <w:lang w:val="es-419"/>
-        </w:rPr>
-        <w:t>¿Cuál es el tamaño inicial del grafo?</w:t>
-      </w:r>
-    </w:p>
-    <w:p>
-      <w:pPr>
-        <w:pStyle w:val="ListParagraph"/>
-        <w:rPr>
-          <w:lang w:val="es-419"/>
-        </w:rPr>
-      </w:pPr>
-    </w:p>
-    <w:p>
-      <w:pPr>
-        <w:pStyle w:val="ListParagraph"/>
-        <w:numPr>
-          <w:ilvl w:val="0"/>
-          <w:numId w:val="20"/>
-        </w:numPr>
-        <w:spacing w:after="0"/>
-        <w:jc w:val="both"/>
-        <w:rPr>
-          <w:lang w:val="es-419"/>
-        </w:rPr>
-      </w:pPr>
-      <w:r>
-        <w:rPr>
-          <w:lang w:val="es-419"/>
-        </w:rPr>
-        <w:t>¿Cuál es la Estructura de datos utilizada?</w:t>
-      </w:r>
-    </w:p>
-    <w:p>
-      <w:pPr>
-        <w:pStyle w:val="ListParagraph"/>
-        <w:rPr>
-          <w:lang w:val="es-419"/>
-        </w:rPr>
-      </w:pPr>
-    </w:p>
-    <w:p>
-      <w:pPr>
-        <w:pStyle w:val="ListParagraph"/>
-        <w:numPr>
-          <w:ilvl w:val="0"/>
-          <w:numId w:val="20"/>
-        </w:numPr>
-        <w:spacing w:after="0"/>
-        <w:jc w:val="both"/>
-        <w:rPr>
-          <w:rFonts w:ascii="Dax-Regular" w:hAnsi="Dax-Regular"/>
+        <w:rPr>
           <w:lang w:val="es-CO"/>
         </w:rPr>
       </w:pPr>
-      <w:r>
-        <w:rPr>
-          <w:lang w:val="es-419"/>
-        </w:rPr>
-        <w:t>¿Cuál es la función de comparación utilizada?</w:t>
-      </w:r>
     </w:p>
     <w:sectPr>
       <w:pgSz w:w="12240" w:h="15840"/>
@@ -2834,11 +3045,11 @@
       <w:noProof/>
     </w:rPr>
   </w:style>
-  <w:style w:type="paragraph" w:styleId="Heading1">
+  <w:style w:type="paragraph" w:styleId="Ttulo1">
     <w:name w:val="heading 1"/>
     <w:basedOn w:val="Normal"/>
     <w:next w:val="Normal"/>
-    <w:link w:val="Heading1Char"/>
+    <w:link w:val="Ttulo1Car"/>
     <w:uiPriority w:val="9"/>
     <w:qFormat/>
     <w:rsid w:val="003C0715"/>
@@ -2855,11 +3066,11 @@
       <w:szCs w:val="32"/>
     </w:rPr>
   </w:style>
-  <w:style w:type="paragraph" w:styleId="Heading2">
+  <w:style w:type="paragraph" w:styleId="Ttulo2">
     <w:name w:val="heading 2"/>
     <w:basedOn w:val="Normal"/>
     <w:next w:val="Normal"/>
-    <w:link w:val="Heading2Char"/>
+    <w:link w:val="Ttulo2Car"/>
     <w:uiPriority w:val="9"/>
     <w:unhideWhenUsed/>
     <w:qFormat/>
@@ -2877,13 +3088,13 @@
       <w:szCs w:val="26"/>
     </w:rPr>
   </w:style>
-  <w:style w:type="character" w:default="1" w:styleId="DefaultParagraphFont">
+  <w:style w:type="character" w:default="1" w:styleId="Fuentedeprrafopredeter">
     <w:name w:val="Default Paragraph Font"/>
     <w:uiPriority w:val="1"/>
     <w:semiHidden/>
     <w:unhideWhenUsed/>
   </w:style>
-  <w:style w:type="table" w:default="1" w:styleId="TableNormal">
+  <w:style w:type="table" w:default="1" w:styleId="Tablanormal">
     <w:name w:val="Normal Table"/>
     <w:uiPriority w:val="99"/>
     <w:semiHidden/>
@@ -2898,17 +3109,17 @@
       </w:tblCellMar>
     </w:tblPr>
   </w:style>
-  <w:style w:type="numbering" w:default="1" w:styleId="NoList">
+  <w:style w:type="numbering" w:default="1" w:styleId="Sinlista">
     <w:name w:val="No List"/>
     <w:uiPriority w:val="99"/>
     <w:semiHidden/>
     <w:unhideWhenUsed/>
   </w:style>
-  <w:style w:type="paragraph" w:styleId="Title">
+  <w:style w:type="paragraph" w:styleId="Ttulo">
     <w:name w:val="Title"/>
     <w:basedOn w:val="Normal"/>
     <w:next w:val="Normal"/>
-    <w:link w:val="TitleChar"/>
+    <w:link w:val="TtuloCar"/>
     <w:uiPriority w:val="10"/>
     <w:qFormat/>
     <w:rsid w:val="00BA3B38"/>
@@ -2924,10 +3135,10 @@
       <w:szCs w:val="56"/>
     </w:rPr>
   </w:style>
-  <w:style w:type="character" w:customStyle="1" w:styleId="TitleChar">
-    <w:name w:val="Title Char"/>
-    <w:basedOn w:val="DefaultParagraphFont"/>
-    <w:link w:val="Title"/>
+  <w:style w:type="character" w:customStyle="1" w:styleId="TtuloCar">
+    <w:name w:val="Título Car"/>
+    <w:basedOn w:val="Fuentedeprrafopredeter"/>
+    <w:link w:val="Ttulo"/>
     <w:uiPriority w:val="10"/>
     <w:rsid w:val="00BA3B38"/>
     <w:rPr>
@@ -2939,7 +3150,7 @@
       <w:szCs w:val="56"/>
     </w:rPr>
   </w:style>
-  <w:style w:type="paragraph" w:styleId="ListParagraph">
+  <w:style w:type="paragraph" w:styleId="Prrafodelista">
     <w:name w:val="List Paragraph"/>
     <w:basedOn w:val="Normal"/>
     <w:uiPriority w:val="34"/>
@@ -2953,9 +3164,9 @@
       <w:noProof w:val="0"/>
     </w:rPr>
   </w:style>
-  <w:style w:type="character" w:styleId="CommentReference">
+  <w:style w:type="character" w:styleId="Refdecomentario">
     <w:name w:val="annotation reference"/>
-    <w:basedOn w:val="DefaultParagraphFont"/>
+    <w:basedOn w:val="Fuentedeprrafopredeter"/>
     <w:uiPriority w:val="99"/>
     <w:semiHidden/>
     <w:unhideWhenUsed/>
@@ -2965,10 +3176,10 @@
       <w:szCs w:val="16"/>
     </w:rPr>
   </w:style>
-  <w:style w:type="paragraph" w:styleId="CommentText">
+  <w:style w:type="paragraph" w:styleId="Textocomentario">
     <w:name w:val="annotation text"/>
     <w:basedOn w:val="Normal"/>
-    <w:link w:val="CommentTextChar"/>
+    <w:link w:val="TextocomentarioCar"/>
     <w:uiPriority w:val="99"/>
     <w:semiHidden/>
     <w:unhideWhenUsed/>
@@ -2982,10 +3193,10 @@
       <w:szCs w:val="20"/>
     </w:rPr>
   </w:style>
-  <w:style w:type="character" w:customStyle="1" w:styleId="CommentTextChar">
-    <w:name w:val="Comment Text Char"/>
-    <w:basedOn w:val="DefaultParagraphFont"/>
-    <w:link w:val="CommentText"/>
+  <w:style w:type="character" w:customStyle="1" w:styleId="TextocomentarioCar">
+    <w:name w:val="Texto comentario Car"/>
+    <w:basedOn w:val="Fuentedeprrafopredeter"/>
+    <w:link w:val="Textocomentario"/>
     <w:uiPriority w:val="99"/>
     <w:semiHidden/>
     <w:rsid w:val="00A442AC"/>
@@ -2994,7 +3205,7 @@
       <w:szCs w:val="20"/>
     </w:rPr>
   </w:style>
-  <w:style w:type="paragraph" w:styleId="Caption">
+  <w:style w:type="paragraph" w:styleId="Descripcin">
     <w:name w:val="caption"/>
     <w:basedOn w:val="Normal"/>
     <w:next w:val="Normal"/>
@@ -3014,9 +3225,9 @@
       <w:szCs w:val="18"/>
     </w:rPr>
   </w:style>
-  <w:style w:type="table" w:styleId="GridTable2">
+  <w:style w:type="table" w:styleId="Tabladecuadrcula2">
     <w:name w:val="Grid Table 2"/>
-    <w:basedOn w:val="TableNormal"/>
+    <w:basedOn w:val="Tablanormal"/>
     <w:uiPriority w:val="47"/>
     <w:rsid w:val="00076EA8"/>
     <w:pPr>
@@ -3089,10 +3300,10 @@
       </w:tcPr>
     </w:tblStylePr>
   </w:style>
-  <w:style w:type="character" w:customStyle="1" w:styleId="Heading1Char">
-    <w:name w:val="Heading 1 Char"/>
-    <w:basedOn w:val="DefaultParagraphFont"/>
-    <w:link w:val="Heading1"/>
+  <w:style w:type="character" w:customStyle="1" w:styleId="Ttulo1Car">
+    <w:name w:val="Título 1 Car"/>
+    <w:basedOn w:val="Fuentedeprrafopredeter"/>
+    <w:link w:val="Ttulo1"/>
     <w:uiPriority w:val="9"/>
     <w:rsid w:val="003C0715"/>
     <w:rPr>
@@ -3103,10 +3314,10 @@
       <w:szCs w:val="32"/>
     </w:rPr>
   </w:style>
-  <w:style w:type="character" w:customStyle="1" w:styleId="Heading2Char">
-    <w:name w:val="Heading 2 Char"/>
-    <w:basedOn w:val="DefaultParagraphFont"/>
-    <w:link w:val="Heading2"/>
+  <w:style w:type="character" w:customStyle="1" w:styleId="Ttulo2Car">
+    <w:name w:val="Título 2 Car"/>
+    <w:basedOn w:val="Fuentedeprrafopredeter"/>
+    <w:link w:val="Ttulo2"/>
     <w:uiPriority w:val="9"/>
     <w:rsid w:val="003C0715"/>
     <w:rPr>
@@ -3117,10 +3328,10 @@
       <w:szCs w:val="26"/>
     </w:rPr>
   </w:style>
-  <w:style w:type="paragraph" w:styleId="Header">
+  <w:style w:type="paragraph" w:styleId="Encabezado">
     <w:name w:val="header"/>
     <w:basedOn w:val="Normal"/>
-    <w:link w:val="HeaderChar"/>
+    <w:link w:val="EncabezadoCar"/>
     <w:uiPriority w:val="99"/>
     <w:unhideWhenUsed/>
     <w:rsid w:val="00B744F1"/>
@@ -3132,20 +3343,20 @@
       <w:spacing w:after="0" w:line="240" w:lineRule="auto"/>
     </w:pPr>
   </w:style>
-  <w:style w:type="character" w:customStyle="1" w:styleId="HeaderChar">
-    <w:name w:val="Header Char"/>
-    <w:basedOn w:val="DefaultParagraphFont"/>
-    <w:link w:val="Header"/>
+  <w:style w:type="character" w:customStyle="1" w:styleId="EncabezadoCar">
+    <w:name w:val="Encabezado Car"/>
+    <w:basedOn w:val="Fuentedeprrafopredeter"/>
+    <w:link w:val="Encabezado"/>
     <w:uiPriority w:val="99"/>
     <w:rsid w:val="00B744F1"/>
     <w:rPr>
       <w:noProof/>
     </w:rPr>
   </w:style>
-  <w:style w:type="paragraph" w:styleId="Footer">
+  <w:style w:type="paragraph" w:styleId="Piedepgina">
     <w:name w:val="footer"/>
     <w:basedOn w:val="Normal"/>
-    <w:link w:val="FooterChar"/>
+    <w:link w:val="PiedepginaCar"/>
     <w:uiPriority w:val="99"/>
     <w:unhideWhenUsed/>
     <w:rsid w:val="00B744F1"/>
@@ -3157,10 +3368,10 @@
       <w:spacing w:after="0" w:line="240" w:lineRule="auto"/>
     </w:pPr>
   </w:style>
-  <w:style w:type="character" w:customStyle="1" w:styleId="FooterChar">
-    <w:name w:val="Footer Char"/>
-    <w:basedOn w:val="DefaultParagraphFont"/>
-    <w:link w:val="Footer"/>
+  <w:style w:type="character" w:customStyle="1" w:styleId="PiedepginaCar">
+    <w:name w:val="Pie de página Car"/>
+    <w:basedOn w:val="Fuentedeprrafopredeter"/>
+    <w:link w:val="Piedepgina"/>
     <w:uiPriority w:val="99"/>
     <w:rsid w:val="00B744F1"/>
     <w:rPr>

</xml_diff>